<commit_message>
Documents finaux pour la remise de la réponse à l'appel d'offres.
</commit_message>
<xml_diff>
--- a/trunk/ReponseAppelOffre/Document d'architecture logicielle.docx
+++ b/trunk/ReponseAppelOffre/Document d'architecture logicielle.docx
@@ -150,7 +150,7 @@
               <w:sz w:val="28"/>
               <w:lang w:val="fr-CA"/>
             </w:rPr>
-            <w:t>1.0</w:t>
+            <w:t>1.2</w:t>
           </w:r>
         </w:sdtContent>
       </w:sdt>
@@ -359,7 +359,13 @@
               <w:rPr>
                 <w:lang w:val="fr-CA"/>
               </w:rPr>
-              <w:t>2013-02-08</w:t>
+              <w:t>2013-02-0</w:t>
+            </w:r>
+            <w:r>
+              <w:rPr>
+                <w:lang w:val="fr-CA"/>
+              </w:rPr>
+              <w:t>1</w:t>
             </w:r>
           </w:p>
         </w:tc>
@@ -436,6 +442,18 @@
                 <w:lang w:val="fr-CA"/>
               </w:rPr>
             </w:pPr>
+            <w:r>
+              <w:rPr>
+                <w:lang w:val="fr-CA"/>
+              </w:rPr>
+              <w:t>2013-02-0</w:t>
+            </w:r>
+            <w:r>
+              <w:rPr>
+                <w:lang w:val="fr-CA"/>
+              </w:rPr>
+              <w:t>6</w:t>
+            </w:r>
           </w:p>
         </w:tc>
         <w:tc>
@@ -450,6 +468,12 @@
                 <w:lang w:val="fr-CA"/>
               </w:rPr>
             </w:pPr>
+            <w:r>
+              <w:rPr>
+                <w:lang w:val="fr-CA"/>
+              </w:rPr>
+              <w:t>1.1</w:t>
+            </w:r>
           </w:p>
         </w:tc>
         <w:tc>
@@ -463,6 +487,12 @@
                 <w:lang w:val="fr-CA"/>
               </w:rPr>
             </w:pPr>
+            <w:r>
+              <w:rPr>
+                <w:lang w:val="fr-CA"/>
+              </w:rPr>
+              <w:t>Ajouts majeurs</w:t>
+            </w:r>
           </w:p>
         </w:tc>
         <w:tc>
@@ -477,6 +507,12 @@
                 <w:lang w:val="fr-CA"/>
               </w:rPr>
             </w:pPr>
+            <w:r>
+              <w:rPr>
+                <w:lang w:val="fr-CA"/>
+              </w:rPr>
+              <w:t>Michaël Ferris</w:t>
+            </w:r>
           </w:p>
         </w:tc>
       </w:tr>
@@ -493,6 +529,18 @@
                 <w:lang w:val="fr-CA"/>
               </w:rPr>
             </w:pPr>
+            <w:r>
+              <w:rPr>
+                <w:lang w:val="fr-CA"/>
+              </w:rPr>
+              <w:t>2013-02-0</w:t>
+            </w:r>
+            <w:r>
+              <w:rPr>
+                <w:lang w:val="fr-CA"/>
+              </w:rPr>
+              <w:t>8</w:t>
+            </w:r>
           </w:p>
         </w:tc>
         <w:tc>
@@ -507,6 +555,12 @@
                 <w:lang w:val="fr-CA"/>
               </w:rPr>
             </w:pPr>
+            <w:r>
+              <w:rPr>
+                <w:lang w:val="fr-CA"/>
+              </w:rPr>
+              <w:t>1.2</w:t>
+            </w:r>
           </w:p>
         </w:tc>
         <w:tc>
@@ -520,6 +574,12 @@
                 <w:lang w:val="fr-CA"/>
               </w:rPr>
             </w:pPr>
+            <w:r>
+              <w:rPr>
+                <w:lang w:val="fr-CA"/>
+              </w:rPr>
+              <w:t>Révision et corrections</w:t>
+            </w:r>
           </w:p>
         </w:tc>
         <w:tc>
@@ -534,6 +594,12 @@
                 <w:lang w:val="fr-CA"/>
               </w:rPr>
             </w:pPr>
+            <w:r>
+              <w:rPr>
+                <w:lang w:val="fr-CA"/>
+              </w:rPr>
+              <w:t>Mathieu M-Gosselin</w:t>
+            </w:r>
           </w:p>
         </w:tc>
       </w:tr>
@@ -861,7 +927,7 @@
             <w:noProof/>
             <w:webHidden/>
           </w:rPr>
-          <w:t>5</w:t>
+          <w:t>6</w:t>
         </w:r>
         <w:r>
           <w:rPr>
@@ -950,7 +1016,7 @@
             <w:noProof/>
             <w:webHidden/>
           </w:rPr>
-          <w:t>5</w:t>
+          <w:t>6</w:t>
         </w:r>
         <w:r>
           <w:rPr>
@@ -1039,7 +1105,7 @@
             <w:noProof/>
             <w:webHidden/>
           </w:rPr>
-          <w:t>5</w:t>
+          <w:t>6</w:t>
         </w:r>
         <w:r>
           <w:rPr>
@@ -1128,7 +1194,7 @@
             <w:noProof/>
             <w:webHidden/>
           </w:rPr>
-          <w:t>5</w:t>
+          <w:t>6</w:t>
         </w:r>
         <w:r>
           <w:rPr>
@@ -1217,7 +1283,7 @@
             <w:noProof/>
             <w:webHidden/>
           </w:rPr>
-          <w:t>5</w:t>
+          <w:t>6</w:t>
         </w:r>
         <w:r>
           <w:rPr>
@@ -1306,7 +1372,7 @@
             <w:noProof/>
             <w:webHidden/>
           </w:rPr>
-          <w:t>5</w:t>
+          <w:t>6</w:t>
         </w:r>
         <w:r>
           <w:rPr>
@@ -1395,7 +1461,7 @@
             <w:noProof/>
             <w:webHidden/>
           </w:rPr>
-          <w:t>5</w:t>
+          <w:t>6</w:t>
         </w:r>
         <w:r>
           <w:rPr>
@@ -1484,7 +1550,7 @@
             <w:noProof/>
             <w:webHidden/>
           </w:rPr>
-          <w:t>6</w:t>
+          <w:t>7</w:t>
         </w:r>
         <w:r>
           <w:rPr>
@@ -1573,7 +1639,7 @@
             <w:noProof/>
             <w:webHidden/>
           </w:rPr>
-          <w:t>6</w:t>
+          <w:t>7</w:t>
         </w:r>
         <w:r>
           <w:rPr>
@@ -1662,7 +1728,7 @@
             <w:noProof/>
             <w:webHidden/>
           </w:rPr>
-          <w:t>6</w:t>
+          <w:t>7</w:t>
         </w:r>
         <w:r>
           <w:rPr>
@@ -1760,7 +1826,7 @@
             <w:noProof/>
             <w:webHidden/>
           </w:rPr>
-          <w:t>6</w:t>
+          <w:t>7</w:t>
         </w:r>
         <w:r>
           <w:rPr>
@@ -1849,7 +1915,7 @@
             <w:noProof/>
             <w:webHidden/>
           </w:rPr>
-          <w:t>6</w:t>
+          <w:t>7</w:t>
         </w:r>
         <w:r>
           <w:rPr>
@@ -1938,7 +2004,7 @@
             <w:noProof/>
             <w:webHidden/>
           </w:rPr>
-          <w:t>7</w:t>
+          <w:t>8</w:t>
         </w:r>
         <w:r>
           <w:rPr>
@@ -2027,7 +2093,7 @@
             <w:noProof/>
             <w:webHidden/>
           </w:rPr>
-          <w:t>7</w:t>
+          <w:t>8</w:t>
         </w:r>
         <w:r>
           <w:rPr>
@@ -2116,7 +2182,7 @@
             <w:noProof/>
             <w:webHidden/>
           </w:rPr>
-          <w:t>8</w:t>
+          <w:t>9</w:t>
         </w:r>
         <w:r>
           <w:rPr>
@@ -2205,7 +2271,7 @@
             <w:noProof/>
             <w:webHidden/>
           </w:rPr>
-          <w:t>14</w:t>
+          <w:t>15</w:t>
         </w:r>
         <w:r>
           <w:rPr>
@@ -2294,7 +2360,7 @@
             <w:noProof/>
             <w:webHidden/>
           </w:rPr>
-          <w:t>14</w:t>
+          <w:t>15</w:t>
         </w:r>
         <w:r>
           <w:rPr>
@@ -2383,7 +2449,7 @@
             <w:noProof/>
             <w:webHidden/>
           </w:rPr>
-          <w:t>19</w:t>
+          <w:t>20</w:t>
         </w:r>
         <w:r>
           <w:rPr>
@@ -2472,7 +2538,7 @@
             <w:noProof/>
             <w:webHidden/>
           </w:rPr>
-          <w:t>20</w:t>
+          <w:t>21</w:t>
         </w:r>
         <w:r>
           <w:rPr>
@@ -2558,7 +2624,7 @@
             <w:noProof/>
             <w:webHidden/>
           </w:rPr>
-          <w:t>20</w:t>
+          <w:t>21</w:t>
         </w:r>
         <w:r>
           <w:rPr>
@@ -2648,7 +2714,7 @@
             <w:noProof/>
             <w:webHidden/>
           </w:rPr>
-          <w:t>20</w:t>
+          <w:t>21</w:t>
         </w:r>
         <w:r>
           <w:rPr>
@@ -2738,7 +2804,7 @@
             <w:noProof/>
             <w:webHidden/>
           </w:rPr>
-          <w:t>20</w:t>
+          <w:t>21</w:t>
         </w:r>
         <w:r>
           <w:rPr>
@@ -2824,7 +2890,7 @@
             <w:noProof/>
             <w:webHidden/>
           </w:rPr>
-          <w:t>21</w:t>
+          <w:t>22</w:t>
         </w:r>
         <w:r>
           <w:rPr>
@@ -2914,7 +2980,7 @@
             <w:noProof/>
             <w:webHidden/>
           </w:rPr>
-          <w:t>21</w:t>
+          <w:t>22</w:t>
         </w:r>
         <w:r>
           <w:rPr>
@@ -3004,7 +3070,7 @@
             <w:noProof/>
             <w:webHidden/>
           </w:rPr>
-          <w:t>22</w:t>
+          <w:t>23</w:t>
         </w:r>
         <w:r>
           <w:rPr>
@@ -3094,7 +3160,7 @@
             <w:noProof/>
             <w:webHidden/>
           </w:rPr>
-          <w:t>22</w:t>
+          <w:t>23</w:t>
         </w:r>
         <w:r>
           <w:rPr>
@@ -3184,7 +3250,7 @@
             <w:noProof/>
             <w:webHidden/>
           </w:rPr>
-          <w:t>23</w:t>
+          <w:t>24</w:t>
         </w:r>
         <w:r>
           <w:rPr>
@@ -3274,7 +3340,7 @@
             <w:noProof/>
             <w:webHidden/>
           </w:rPr>
-          <w:t>23</w:t>
+          <w:t>24</w:t>
         </w:r>
         <w:r>
           <w:rPr>
@@ -3364,7 +3430,7 @@
             <w:noProof/>
             <w:webHidden/>
           </w:rPr>
-          <w:t>24</w:t>
+          <w:t>25</w:t>
         </w:r>
         <w:r>
           <w:rPr>
@@ -3454,7 +3520,7 @@
             <w:noProof/>
             <w:webHidden/>
           </w:rPr>
-          <w:t>24</w:t>
+          <w:t>25</w:t>
         </w:r>
         <w:r>
           <w:rPr>
@@ -3544,7 +3610,7 @@
             <w:noProof/>
             <w:webHidden/>
           </w:rPr>
-          <w:t>25</w:t>
+          <w:t>26</w:t>
         </w:r>
         <w:r>
           <w:rPr>
@@ -3633,7 +3699,7 @@
             <w:noProof/>
             <w:webHidden/>
           </w:rPr>
-          <w:t>26</w:t>
+          <w:t>27</w:t>
         </w:r>
         <w:r>
           <w:rPr>
@@ -3722,7 +3788,7 @@
             <w:noProof/>
             <w:webHidden/>
           </w:rPr>
-          <w:t>26</w:t>
+          <w:t>27</w:t>
         </w:r>
         <w:r>
           <w:rPr>
@@ -3808,7 +3874,7 @@
             <w:noProof/>
             <w:webHidden/>
           </w:rPr>
-          <w:t>27</w:t>
+          <w:t>28</w:t>
         </w:r>
         <w:r>
           <w:rPr>
@@ -3894,7 +3960,7 @@
             <w:noProof/>
             <w:webHidden/>
           </w:rPr>
-          <w:t>28</w:t>
+          <w:t>29</w:t>
         </w:r>
         <w:r>
           <w:rPr>
@@ -3980,7 +4046,7 @@
             <w:noProof/>
             <w:webHidden/>
           </w:rPr>
-          <w:t>29</w:t>
+          <w:t>30</w:t>
         </w:r>
         <w:r>
           <w:rPr>
@@ -4066,7 +4132,7 @@
             <w:noProof/>
             <w:webHidden/>
           </w:rPr>
-          <w:t>30</w:t>
+          <w:t>31</w:t>
         </w:r>
         <w:r>
           <w:rPr>
@@ -4152,7 +4218,7 @@
             <w:noProof/>
             <w:webHidden/>
           </w:rPr>
-          <w:t>31</w:t>
+          <w:t>32</w:t>
         </w:r>
         <w:r>
           <w:rPr>
@@ -4241,7 +4307,7 @@
             <w:noProof/>
             <w:webHidden/>
           </w:rPr>
-          <w:t>32</w:t>
+          <w:t>33</w:t>
         </w:r>
         <w:r>
           <w:rPr>
@@ -4327,7 +4393,7 @@
             <w:noProof/>
             <w:webHidden/>
           </w:rPr>
-          <w:t>33</w:t>
+          <w:t>34</w:t>
         </w:r>
         <w:r>
           <w:rPr>
@@ -4413,7 +4479,7 @@
             <w:noProof/>
             <w:webHidden/>
           </w:rPr>
-          <w:t>34</w:t>
+          <w:t>35</w:t>
         </w:r>
         <w:r>
           <w:rPr>
@@ -4503,7 +4569,7 @@
             <w:noProof/>
             <w:webHidden/>
           </w:rPr>
-          <w:t>35</w:t>
+          <w:t>36</w:t>
         </w:r>
         <w:r>
           <w:rPr>
@@ -4593,7 +4659,7 @@
             <w:noProof/>
             <w:webHidden/>
           </w:rPr>
-          <w:t>36</w:t>
+          <w:t>37</w:t>
         </w:r>
         <w:r>
           <w:rPr>
@@ -4683,7 +4749,7 @@
             <w:noProof/>
             <w:webHidden/>
           </w:rPr>
-          <w:t>37</w:t>
+          <w:t>38</w:t>
         </w:r>
         <w:r>
           <w:rPr>
@@ -4773,7 +4839,7 @@
             <w:noProof/>
             <w:webHidden/>
           </w:rPr>
-          <w:t>38</w:t>
+          <w:t>39</w:t>
         </w:r>
         <w:r>
           <w:rPr>
@@ -4863,7 +4929,7 @@
             <w:noProof/>
             <w:webHidden/>
           </w:rPr>
-          <w:t>39</w:t>
+          <w:t>40</w:t>
         </w:r>
         <w:r>
           <w:rPr>
@@ -4953,7 +5019,7 @@
             <w:noProof/>
             <w:webHidden/>
           </w:rPr>
-          <w:t>39</w:t>
+          <w:t>40</w:t>
         </w:r>
         <w:r>
           <w:rPr>
@@ -5043,7 +5109,7 @@
             <w:noProof/>
             <w:webHidden/>
           </w:rPr>
-          <w:t>40</w:t>
+          <w:t>41</w:t>
         </w:r>
         <w:r>
           <w:rPr>
@@ -5133,7 +5199,7 @@
             <w:noProof/>
             <w:webHidden/>
           </w:rPr>
-          <w:t>41</w:t>
+          <w:t>42</w:t>
         </w:r>
         <w:r>
           <w:rPr>
@@ -5223,7 +5289,7 @@
             <w:noProof/>
             <w:webHidden/>
           </w:rPr>
-          <w:t>42</w:t>
+          <w:t>43</w:t>
         </w:r>
         <w:r>
           <w:rPr>
@@ -5313,7 +5379,7 @@
             <w:noProof/>
             <w:webHidden/>
           </w:rPr>
-          <w:t>43</w:t>
+          <w:t>44</w:t>
         </w:r>
         <w:r>
           <w:rPr>
@@ -5403,7 +5469,7 @@
             <w:noProof/>
             <w:webHidden/>
           </w:rPr>
-          <w:t>44</w:t>
+          <w:t>45</w:t>
         </w:r>
         <w:r>
           <w:rPr>
@@ -5493,7 +5559,7 @@
             <w:noProof/>
             <w:webHidden/>
           </w:rPr>
-          <w:t>45</w:t>
+          <w:t>46</w:t>
         </w:r>
         <w:r>
           <w:rPr>
@@ -5583,7 +5649,7 @@
             <w:noProof/>
             <w:webHidden/>
           </w:rPr>
-          <w:t>46</w:t>
+          <w:t>47</w:t>
         </w:r>
         <w:r>
           <w:rPr>
@@ -5669,7 +5735,7 @@
             <w:noProof/>
             <w:webHidden/>
           </w:rPr>
-          <w:t>47</w:t>
+          <w:t>48</w:t>
         </w:r>
         <w:r>
           <w:rPr>
@@ -5755,7 +5821,7 @@
             <w:noProof/>
             <w:webHidden/>
           </w:rPr>
-          <w:t>48</w:t>
+          <w:t>49</w:t>
         </w:r>
         <w:r>
           <w:rPr>
@@ -5841,7 +5907,7 @@
             <w:noProof/>
             <w:webHidden/>
           </w:rPr>
-          <w:t>49</w:t>
+          <w:t>50</w:t>
         </w:r>
         <w:r>
           <w:rPr>
@@ -5927,7 +5993,7 @@
             <w:noProof/>
             <w:webHidden/>
           </w:rPr>
-          <w:t>50</w:t>
+          <w:t>51</w:t>
         </w:r>
         <w:r>
           <w:rPr>
@@ -6013,7 +6079,7 @@
             <w:noProof/>
             <w:webHidden/>
           </w:rPr>
-          <w:t>51</w:t>
+          <w:t>52</w:t>
         </w:r>
         <w:r>
           <w:rPr>
@@ -6099,7 +6165,7 @@
             <w:noProof/>
             <w:webHidden/>
           </w:rPr>
-          <w:t>52</w:t>
+          <w:t>53</w:t>
         </w:r>
         <w:r>
           <w:rPr>
@@ -6188,7 +6254,7 @@
             <w:noProof/>
             <w:webHidden/>
           </w:rPr>
-          <w:t>53</w:t>
+          <w:t>54</w:t>
         </w:r>
         <w:r>
           <w:rPr>
@@ -6274,7 +6340,7 @@
             <w:noProof/>
             <w:webHidden/>
           </w:rPr>
-          <w:t>54</w:t>
+          <w:t>55</w:t>
         </w:r>
         <w:r>
           <w:rPr>
@@ -6364,7 +6430,7 @@
             <w:noProof/>
             <w:webHidden/>
           </w:rPr>
-          <w:t>55</w:t>
+          <w:t>56</w:t>
         </w:r>
         <w:r>
           <w:rPr>
@@ -6450,7 +6516,7 @@
             <w:noProof/>
             <w:webHidden/>
           </w:rPr>
-          <w:t>56</w:t>
+          <w:t>57</w:t>
         </w:r>
         <w:r>
           <w:rPr>
@@ -6536,7 +6602,7 @@
             <w:noProof/>
             <w:webHidden/>
           </w:rPr>
-          <w:t>57</w:t>
+          <w:t>58</w:t>
         </w:r>
         <w:r>
           <w:rPr>
@@ -6626,7 +6692,7 @@
             <w:noProof/>
             <w:webHidden/>
           </w:rPr>
-          <w:t>58</w:t>
+          <w:t>59</w:t>
         </w:r>
         <w:r>
           <w:rPr>
@@ -6716,7 +6782,7 @@
             <w:noProof/>
             <w:webHidden/>
           </w:rPr>
-          <w:t>59</w:t>
+          <w:t>60</w:t>
         </w:r>
         <w:r>
           <w:rPr>
@@ -6806,7 +6872,7 @@
             <w:noProof/>
             <w:webHidden/>
           </w:rPr>
-          <w:t>60</w:t>
+          <w:t>61</w:t>
         </w:r>
         <w:r>
           <w:rPr>
@@ -6896,7 +6962,7 @@
             <w:noProof/>
             <w:webHidden/>
           </w:rPr>
-          <w:t>61</w:t>
+          <w:t>62</w:t>
         </w:r>
         <w:r>
           <w:rPr>
@@ -6986,7 +7052,7 @@
             <w:noProof/>
             <w:webHidden/>
           </w:rPr>
-          <w:t>62</w:t>
+          <w:t>63</w:t>
         </w:r>
         <w:r>
           <w:rPr>
@@ -7072,7 +7138,7 @@
             <w:noProof/>
             <w:webHidden/>
           </w:rPr>
-          <w:t>63</w:t>
+          <w:t>64</w:t>
         </w:r>
         <w:r>
           <w:rPr>
@@ -7161,7 +7227,7 @@
             <w:noProof/>
             <w:webHidden/>
           </w:rPr>
-          <w:t>64</w:t>
+          <w:t>65</w:t>
         </w:r>
         <w:r>
           <w:rPr>
@@ -7247,7 +7313,7 @@
             <w:noProof/>
             <w:webHidden/>
           </w:rPr>
-          <w:t>65</w:t>
+          <w:t>66</w:t>
         </w:r>
         <w:r>
           <w:rPr>
@@ -7333,7 +7399,7 @@
             <w:noProof/>
             <w:webHidden/>
           </w:rPr>
-          <w:t>66</w:t>
+          <w:t>67</w:t>
         </w:r>
         <w:r>
           <w:rPr>
@@ -7423,7 +7489,7 @@
             <w:noProof/>
             <w:webHidden/>
           </w:rPr>
-          <w:t>66</w:t>
+          <w:t>67</w:t>
         </w:r>
         <w:r>
           <w:rPr>
@@ -7512,7 +7578,7 @@
             <w:noProof/>
             <w:webHidden/>
           </w:rPr>
-          <w:t>67</w:t>
+          <w:t>68</w:t>
         </w:r>
         <w:r>
           <w:rPr>
@@ -7601,7 +7667,7 @@
             <w:noProof/>
             <w:webHidden/>
           </w:rPr>
-          <w:t>67</w:t>
+          <w:t>69</w:t>
         </w:r>
         <w:r>
           <w:rPr>
@@ -7728,7 +7794,13 @@
         <w:rPr>
           <w:lang w:val="fr-CA"/>
         </w:rPr>
-        <w:t xml:space="preserve">Le présent document présente l’architecture du projet </w:t>
+        <w:t>Ce</w:t>
+      </w:r>
+      <w:r>
+        <w:rPr>
+          <w:lang w:val="fr-CA"/>
+        </w:rPr>
+        <w:t xml:space="preserve"> document présente l’architecture du projet </w:t>
       </w:r>
       <w:proofErr w:type="spellStart"/>
       <w:r>
@@ -7747,10 +7819,19 @@
     </w:p>
     <w:p>
       <w:pPr>
-        <w:rPr>
-          <w:lang w:val="fr-CA"/>
-        </w:rPr>
-      </w:pPr>
+        <w:widowControl/>
+        <w:spacing w:line="240" w:lineRule="auto"/>
+        <w:jc w:val="left"/>
+        <w:rPr>
+          <w:lang w:val="fr-CA"/>
+        </w:rPr>
+      </w:pPr>
+      <w:r>
+        <w:rPr>
+          <w:lang w:val="fr-CA"/>
+        </w:rPr>
+        <w:br w:type="page"/>
+      </w:r>
     </w:p>
     <w:p>
       <w:pPr>
@@ -7765,6 +7846,7 @@
         <w:rPr>
           <w:lang w:val="fr-CA"/>
         </w:rPr>
+        <w:lastRenderedPageBreak/>
         <w:t>Objectifs et contraintes architecturaux</w:t>
       </w:r>
       <w:bookmarkEnd w:id="3"/>
@@ -7836,7 +7918,43 @@
         <w:rPr>
           <w:lang w:val="fr-CA"/>
         </w:rPr>
-        <w:t>Afin de bien définir les limites entre les différents modules, il est impératif de créer des façades pour les communications. Par exemple, le module de réseautique peut être réutilisé facilement dans le code du serveur de jeu ainsi que dans le client lourd.  La réutilisation de code en est donc grandement améliorée ainsi que la portabilité du code et cela permettra de faciliter les communications entre les différents langages de programmation.</w:t>
+        <w:t xml:space="preserve">Afin de bien définir les limites entre les différents modules, il est impératif de créer des façades pour les communications. Par exemple, le module de réseautique peut être réutilisé facilement dans le code du serveur de jeu ainsi que dans le client lourd.  La réutilisation de code ainsi que la portabilité du code </w:t>
+      </w:r>
+      <w:r>
+        <w:rPr>
+          <w:lang w:val="fr-CA"/>
+        </w:rPr>
+        <w:t xml:space="preserve">en </w:t>
+      </w:r>
+      <w:r>
+        <w:rPr>
+          <w:lang w:val="fr-CA"/>
+        </w:rPr>
+        <w:t xml:space="preserve">sont </w:t>
+      </w:r>
+      <w:r>
+        <w:rPr>
+          <w:lang w:val="fr-CA"/>
+        </w:rPr>
+        <w:t>donc grandement améliorée</w:t>
+      </w:r>
+      <w:r>
+        <w:rPr>
+          <w:lang w:val="fr-CA"/>
+        </w:rPr>
+        <w:t>s</w:t>
+      </w:r>
+      <w:r>
+        <w:rPr>
+          <w:lang w:val="fr-CA"/>
+        </w:rPr>
+        <w:t xml:space="preserve"> </w:t>
+      </w:r>
+      <w:r>
+        <w:rPr>
+          <w:lang w:val="fr-CA"/>
+        </w:rPr>
+        <w:t>et cela permettra de faciliter les communications entre les différents langages de programmation.</w:t>
       </w:r>
     </w:p>
     <w:p>
@@ -7925,7 +8043,19 @@
         <w:rPr>
           <w:lang w:val="fr-CA"/>
         </w:rPr>
-        <w:t xml:space="preserve">Notre programme utilisera également le patron de conception state afin de bien gérer les différents modes de souris ainsi que bien gérer les événements reçus par les clients ou les serveurs. Cela simplifie grandement la gestion des actions des différents éléments de notre architecture et permet une meilleure réutilisation de notre code afin d’ajouter de nouvelles fonctionnalités. </w:t>
+        <w:t xml:space="preserve">Notre programme utilisera également le patron de conception state afin de bien gérer les différents modes de souris </w:t>
+      </w:r>
+      <w:r>
+        <w:rPr>
+          <w:lang w:val="fr-CA"/>
+        </w:rPr>
+        <w:t>et de</w:t>
+      </w:r>
+      <w:r>
+        <w:rPr>
+          <w:lang w:val="fr-CA"/>
+        </w:rPr>
+        <w:t xml:space="preserve"> bien gérer les événements reçus par les clients ou les serveurs. Cela simplifie grandement la gestion des actions des différents éléments de notre architecture et permet une meilleure réutilisation de notre code afin d’ajouter de nouvelles fonctionnalités. </w:t>
       </w:r>
     </w:p>
     <w:p>
@@ -7965,11 +8095,30 @@
         <w:rPr>
           <w:lang w:val="fr-CA"/>
         </w:rPr>
-        <w:t xml:space="preserve">Afin de permettre de facilement changer le type d’un certain objet à utiliser dans tout le logiciel, il est utile d’utiliser une </w:t>
+        <w:t>Afin de permettre de facilement changer le type d’un certain objet à utiliser dans tout le logiciel, il est utile d’utiliser une</w:t>
+      </w:r>
+      <w:r>
+        <w:rPr>
+          <w:lang w:val="fr-CA"/>
+        </w:rPr>
+        <w:t xml:space="preserve"> usine</w:t>
+      </w:r>
+      <w:r>
+        <w:rPr>
+          <w:lang w:val="fr-CA"/>
+        </w:rPr>
+        <w:t xml:space="preserve"> </w:t>
+      </w:r>
+      <w:r>
+        <w:rPr>
+          <w:lang w:val="fr-CA"/>
+        </w:rPr>
+        <w:t>(</w:t>
       </w:r>
       <w:proofErr w:type="spellStart"/>
       <w:r>
         <w:rPr>
+          <w:i/>
           <w:lang w:val="fr-CA"/>
         </w:rPr>
         <w:t>factory</w:t>
@@ -7979,7 +8128,27 @@
         <w:rPr>
           <w:lang w:val="fr-CA"/>
         </w:rPr>
-        <w:t xml:space="preserve"> qui s’occupe de créer ce type d’objets dans l’ensemble de notre logiciel. Cela est donc utile pour les objets à placer sur la table. Par exemple, si l’utilisation du même code C++ pour le iPad (discuté plus bas) est choisie, il sera facile de modifier uniquement l’usine d’objets afin d’utiliser des objets différents (pas en 3D par exemple) pour la version du client léger. </w:t>
+        <w:t>)</w:t>
+      </w:r>
+      <w:r>
+        <w:rPr>
+          <w:lang w:val="fr-CA"/>
+        </w:rPr>
+        <w:t xml:space="preserve"> qui s’occupe de créer ce type d’objets dans l’ensemble de notre logiciel. Cela est donc utile pour les objets à placer sur la table. Par exemple, si l’utilisation du même code C++ pour le </w:t>
+      </w:r>
+      <w:proofErr w:type="spellStart"/>
+      <w:r>
+        <w:rPr>
+          <w:lang w:val="fr-CA"/>
+        </w:rPr>
+        <w:t>iPad</w:t>
+      </w:r>
+      <w:proofErr w:type="spellEnd"/>
+      <w:r>
+        <w:rPr>
+          <w:lang w:val="fr-CA"/>
+        </w:rPr>
+        <w:t xml:space="preserve"> (discuté plus bas) est choisie, il sera facile de modifier uniquement l’usine d’objets afin d’utiliser des objets différents (pas en 3D par exemple) pour la version du client léger. </w:t>
       </w:r>
     </w:p>
     <w:p>
@@ -8034,7 +8203,19 @@
         <w:rPr>
           <w:lang w:val="fr-CA"/>
         </w:rPr>
-        <w:t xml:space="preserve">. De cette façon, le code de notre logiciel est beaucoup plus portable et réutilisable. Les modifications à apporter sont plus facilement réalisable et il y a moins de duplication de code puisque le même visiteur peut être utilisé pour plusieurs types de nœuds différents. </w:t>
+        <w:t>. De cette façon, le code de notre logiciel est beaucoup plus portable et réutilisable. Les modifications à apporter sont plus facilement réalisable</w:t>
+      </w:r>
+      <w:r>
+        <w:rPr>
+          <w:lang w:val="fr-CA"/>
+        </w:rPr>
+        <w:t>s</w:t>
+      </w:r>
+      <w:r>
+        <w:rPr>
+          <w:lang w:val="fr-CA"/>
+        </w:rPr>
+        <w:t xml:space="preserve"> et il y a moins de duplication de code puisque le même visiteur peut être utilisé pour plusieurs types de nœuds différents. </w:t>
       </w:r>
     </w:p>
     <w:p>
@@ -8074,14 +8255,7 @@
         <w:rPr>
           <w:lang w:val="fr-CA"/>
         </w:rPr>
-        <w:t xml:space="preserve">L’architecture multi-fils est une nécessité dans le cas d’une application en réseau afin de permettre de ne </w:t>
-      </w:r>
-      <w:r>
-        <w:rPr>
-          <w:lang w:val="fr-CA"/>
-        </w:rPr>
-        <w:lastRenderedPageBreak/>
-        <w:t xml:space="preserve">pas bloquer l’interface utilisateur lorsque le programme est en attente d’une communication réseau. De cette façon, la réception et l’envoi d’information sont </w:t>
+        <w:t xml:space="preserve">L’architecture multi-fils est une nécessité dans le cas d’une application en réseau afin de permettre de ne pas bloquer l’interface utilisateur lorsque le programme est en attente d’une communication réseau. De cette façon, la réception et l’envoi d’information sont </w:t>
       </w:r>
       <w:proofErr w:type="gramStart"/>
       <w:r>
@@ -8106,6 +8280,13 @@
       </w:r>
       <w:r>
         <w:rPr>
+          <w:i/>
+          <w:lang w:val="fr-CA"/>
+        </w:rPr>
+        <w:t>s</w:t>
+      </w:r>
+      <w:r>
+        <w:rPr>
           <w:lang w:val="fr-CA"/>
         </w:rPr>
         <w:t>) d’actions afin de transmettre les informations au fil d’exécution principal du jeu.</w:t>
@@ -8130,16 +8311,48 @@
         <w:rPr>
           <w:lang w:val="fr-CA"/>
         </w:rPr>
-        <w:t xml:space="preserve">De plus multiples fils d’exécution sont utilisés afin de permettre le chargement des modèles 3D de manière asynchrone en arrière-plan lorsque le client lourd est dans le menu du jeu. </w:t>
-      </w:r>
-    </w:p>
-    <w:p>
-      <w:pPr>
-        <w:ind w:left="720"/>
-        <w:rPr>
-          <w:lang w:val="fr-CA"/>
-        </w:rPr>
-      </w:pPr>
+        <w:t>De plus</w:t>
+      </w:r>
+      <w:r>
+        <w:rPr>
+          <w:lang w:val="fr-CA"/>
+        </w:rPr>
+        <w:t>,</w:t>
+      </w:r>
+      <w:r>
+        <w:rPr>
+          <w:lang w:val="fr-CA"/>
+        </w:rPr>
+        <w:t xml:space="preserve"> </w:t>
+      </w:r>
+      <w:r>
+        <w:rPr>
+          <w:lang w:val="fr-CA"/>
+        </w:rPr>
+        <w:t>plusieurs</w:t>
+      </w:r>
+      <w:r>
+        <w:rPr>
+          <w:lang w:val="fr-CA"/>
+        </w:rPr>
+        <w:t xml:space="preserve"> fils d’exécution sont utilisés afin de permettre le chargement des modèles 3D de manière asynchrone en arrière-plan lorsque le client lourd est dans le menu du jeu. </w:t>
+      </w:r>
+    </w:p>
+    <w:p>
+      <w:pPr>
+        <w:widowControl/>
+        <w:spacing w:line="240" w:lineRule="auto"/>
+        <w:jc w:val="left"/>
+        <w:rPr>
+          <w:lang w:val="fr-CA"/>
+        </w:rPr>
+      </w:pPr>
+      <w:r>
+        <w:rPr>
+          <w:lang w:val="fr-CA"/>
+        </w:rPr>
+        <w:br w:type="page"/>
+      </w:r>
     </w:p>
     <w:p>
       <w:pPr>
@@ -8154,6 +8367,7 @@
         <w:rPr>
           <w:lang w:val="fr-CA"/>
         </w:rPr>
+        <w:lastRenderedPageBreak/>
         <w:t>Les paquets reçus sont « exécutables » sur le thread principal</w:t>
       </w:r>
       <w:bookmarkEnd w:id="17"/>
@@ -8170,7 +8384,27 @@
         <w:rPr>
           <w:lang w:val="fr-CA"/>
         </w:rPr>
-        <w:t>À la réception d’un paquet, le fil de réception ne peut pas appliquer les informations immédiatement sur les objets de l’arbre de rendu. Pour ce faire, il doit y avoir une structure afin de mettre les actions en « attente » pour qu’ils soient exécutés sur le fil d’exécution principal avant le prochain affichage. De cette façon, les informations relatives aux objets ne sont pas modifiées pendant l’affichage. De plus, on s’assure que toutes les informations relatives à un « tic » en particulier sont effectuées en même temps et ne sont pas séparées.</w:t>
+        <w:t>À la réception d’un paquet, le fil de réception ne peut pas appliquer les informations immédiatement sur les objets de l’arbre de rendu. Pour ce faire, il doit y avoir une structure afin de mettre les actions en « attente » pour qu’ils soient exécutés sur le fil d’exécution principal avant le prochain affichage. De cette façon, les informations relatives aux objets ne sont pas modifiées pendant l’affichage. De plus, on s’assure que toutes les informations relatives à un « </w:t>
+      </w:r>
+      <w:proofErr w:type="spellStart"/>
+      <w:r>
+        <w:rPr>
+          <w:lang w:val="fr-CA"/>
+        </w:rPr>
+        <w:t>tic</w:t>
+      </w:r>
+      <w:r>
+        <w:rPr>
+          <w:lang w:val="fr-CA"/>
+        </w:rPr>
+        <w:t>k</w:t>
+      </w:r>
+      <w:proofErr w:type="spellEnd"/>
+      <w:r>
+        <w:rPr>
+          <w:lang w:val="fr-CA"/>
+        </w:rPr>
+        <w:t> » en particulier sont effectuées en même temps et ne sont pas séparées.</w:t>
       </w:r>
     </w:p>
     <w:p>
@@ -8209,7 +8443,67 @@
         <w:rPr>
           <w:lang w:val="fr-CA"/>
         </w:rPr>
-        <w:t>Puisque le débogage de l’application devient plus difficile avec les multiples fils d’exécution, l’implémentation d’un système de journal avec des indices de temps sera nécessaire afin de comprendre les problèmes sans modifier la synchronisation de l’application. De cette façon, un type d’exceptions spécial pour la réseautique est utilisé dans notre application. De cette façon, il est plus facile de savoir exactement tout ce qui s’est passé puisque toutes ces exceptions sont envoyées directement dans le journal. De plus, une entrée de journal est ajoutée pour chaque événement reçu par le réseau. L’objectif est d’appliquer ce modèle à l’ensemble de l’application et d’ajouter la pile des appels en cas de plantage de l’application.</w:t>
+        <w:t xml:space="preserve">Puisque le </w:t>
+      </w:r>
+      <w:r>
+        <w:rPr>
+          <w:lang w:val="fr-CA"/>
+        </w:rPr>
+        <w:t>débog</w:t>
+      </w:r>
+      <w:r>
+        <w:rPr>
+          <w:lang w:val="fr-CA"/>
+        </w:rPr>
+        <w:t>a</w:t>
+      </w:r>
+      <w:r>
+        <w:rPr>
+          <w:lang w:val="fr-CA"/>
+        </w:rPr>
+        <w:t>ge</w:t>
+      </w:r>
+      <w:r>
+        <w:rPr>
+          <w:lang w:val="fr-CA"/>
+        </w:rPr>
+        <w:t xml:space="preserve"> de l’application devient plus difficile avec les multiples fils d’exécution, l’implémentation d’un système de journal avec des indices de temps sera nécessaire afin de comprendre les problèmes sans modifier la synchronisation de l’application. De cette façon, un type d’exceptions spécial pour la réseautique est utilisé dans notre application. </w:t>
+      </w:r>
+      <w:r>
+        <w:rPr>
+          <w:lang w:val="fr-CA"/>
+        </w:rPr>
+        <w:t>Ainsi</w:t>
+      </w:r>
+      <w:r>
+        <w:rPr>
+          <w:lang w:val="fr-CA"/>
+        </w:rPr>
+        <w:t xml:space="preserve">, il est plus facile de savoir exactement tout ce qui s’est </w:t>
+      </w:r>
+      <w:r>
+        <w:rPr>
+          <w:lang w:val="fr-CA"/>
+        </w:rPr>
+        <w:t>déroulé et dans quel ordre</w:t>
+      </w:r>
+      <w:r>
+        <w:rPr>
+          <w:lang w:val="fr-CA"/>
+        </w:rPr>
+        <w:t xml:space="preserve"> puisque toutes ces exceptions sont envoyées directement dans le journal. De plus, une entrée de journal est ajoutée pour chaque événement reçu par le réseau. L’objectif est d’appliquer ce modèle à l’ensemble de l’application et d’ajouter la pile des appels en cas </w:t>
+      </w:r>
+      <w:r>
+        <w:rPr>
+          <w:lang w:val="fr-CA"/>
+        </w:rPr>
+        <w:t>d’avortement</w:t>
+      </w:r>
+      <w:r>
+        <w:rPr>
+          <w:lang w:val="fr-CA"/>
+        </w:rPr>
+        <w:t xml:space="preserve"> de l’application.</w:t>
       </w:r>
     </w:p>
     <w:p>
@@ -8249,7 +8543,55 @@
         <w:rPr>
           <w:lang w:val="fr-CA"/>
         </w:rPr>
-        <w:t>Pour permettre la sécurité et la confidentialité des informations de l’utilisateur, il est nécessaire que ce dernier s’authentifie avec son nom d’utilisateur ainsi que son mot de passe. Cela implique d’avoir une base de données avec lequel le serveur maître doit communiquer afin d’effectuer l’authentification des utilisateurs qui veulent jouer en ligne.</w:t>
+        <w:t>Pour permettre la sécurité et la confidentialité des informations de l’utilisateur, il est nécessaire que ce dernier s’authentifie avec son nom d’utilisateur ainsi qu</w:t>
+      </w:r>
+      <w:r>
+        <w:rPr>
+          <w:lang w:val="fr-CA"/>
+        </w:rPr>
+        <w:t>’avec</w:t>
+      </w:r>
+      <w:r>
+        <w:rPr>
+          <w:lang w:val="fr-CA"/>
+        </w:rPr>
+        <w:t xml:space="preserve"> son mot de passe. Cela implique d’avoir une base de données avec l</w:t>
+      </w:r>
+      <w:r>
+        <w:rPr>
+          <w:lang w:val="fr-CA"/>
+        </w:rPr>
+        <w:t>a</w:t>
+      </w:r>
+      <w:r>
+        <w:rPr>
+          <w:lang w:val="fr-CA"/>
+        </w:rPr>
+        <w:t>quel</w:t>
+      </w:r>
+      <w:r>
+        <w:rPr>
+          <w:lang w:val="fr-CA"/>
+        </w:rPr>
+        <w:t>le</w:t>
+      </w:r>
+      <w:r>
+        <w:rPr>
+          <w:lang w:val="fr-CA"/>
+        </w:rPr>
+        <w:t xml:space="preserve"> le serveur maître </w:t>
+      </w:r>
+      <w:r>
+        <w:rPr>
+          <w:lang w:val="fr-CA"/>
+        </w:rPr>
+        <w:t>peut</w:t>
+      </w:r>
+      <w:r>
+        <w:rPr>
+          <w:lang w:val="fr-CA"/>
+        </w:rPr>
+        <w:t xml:space="preserve"> communiquer afin d’effectuer l’authentification des utilisateurs qui veulent jouer en ligne.</w:t>
       </w:r>
     </w:p>
     <w:p>
@@ -8397,7 +8739,21 @@
         <w:rPr>
           <w:lang w:val="fr-CA"/>
         </w:rPr>
-        <w:t xml:space="preserve">Afin de maximiser la réutilisation du code, l’objectif est de pouvoir réutiliser un maximum du code C++ du client lourd afin d’effectuer l’adaptation iPad. Cela est réalisable avec du Objective C++ contenu dans des fichiers </w:t>
+        <w:t xml:space="preserve">Afin de maximiser la réutilisation du code, l’objectif est de pouvoir réutiliser un maximum du code C++ du client lourd afin d’effectuer l’adaptation </w:t>
+      </w:r>
+      <w:proofErr w:type="spellStart"/>
+      <w:r>
+        <w:rPr>
+          <w:lang w:val="fr-CA"/>
+        </w:rPr>
+        <w:t>iPad</w:t>
+      </w:r>
+      <w:proofErr w:type="spellEnd"/>
+      <w:r>
+        <w:rPr>
+          <w:lang w:val="fr-CA"/>
+        </w:rPr>
+        <w:t xml:space="preserve">. Cela est réalisable avec du Objective C++ contenu dans des fichiers </w:t>
       </w:r>
       <w:r>
         <w:rPr>
@@ -8426,131 +8782,18 @@
         </w:rPr>
         <w:t xml:space="preserve">. De plus, cela permettrait de s’assurer d’avoir deux clients différents qui utilisent la même structure pour l’édition et le jeu ainsi que pour la sauvegarde des terrains au format </w:t>
       </w:r>
-      <w:proofErr w:type="spellStart"/>
-      <w:r>
-        <w:rPr>
-          <w:lang w:val="fr-CA"/>
-        </w:rPr>
-        <w:t>xml</w:t>
-      </w:r>
-      <w:proofErr w:type="spellEnd"/>
+      <w:r>
+        <w:rPr>
+          <w:lang w:val="fr-CA"/>
+        </w:rPr>
+        <w:t>XML</w:t>
+      </w:r>
       <w:r>
         <w:rPr>
           <w:lang w:val="fr-CA"/>
         </w:rPr>
         <w:t>.</w:t>
       </w:r>
-    </w:p>
-    <w:p>
-      <w:pPr>
-        <w:ind w:left="720"/>
-        <w:rPr>
-          <w:lang w:val="fr-CA"/>
-        </w:rPr>
-      </w:pPr>
-    </w:p>
-    <w:p>
-      <w:pPr>
-        <w:pStyle w:val="Heading2"/>
-        <w:rPr>
-          <w:lang w:val="fr-CA"/>
-        </w:rPr>
-      </w:pPr>
-      <w:bookmarkStart w:id="27" w:name="_Toc348028864"/>
-      <w:bookmarkStart w:id="28" w:name="_Toc348034031"/>
-      <w:r>
-        <w:rPr>
-          <w:lang w:val="fr-CA"/>
-        </w:rPr>
-        <w:lastRenderedPageBreak/>
-        <w:t>Échéancier</w:t>
-      </w:r>
-      <w:bookmarkEnd w:id="27"/>
-      <w:bookmarkEnd w:id="28"/>
-    </w:p>
-    <w:p>
-      <w:pPr>
-        <w:ind w:left="720"/>
-        <w:rPr>
-          <w:lang w:val="fr-CA"/>
-        </w:rPr>
-      </w:pPr>
-      <w:r>
-        <w:rPr>
-          <w:lang w:val="fr-CA"/>
-        </w:rPr>
-        <w:t xml:space="preserve">L’échéancier est un facteur clé dans le développement de ce logiciel. Il est donc important de bien fixer les priorités pour obtenir un résultat correspondant aux requis. Puisque le temps est limité, la sécurité et la confidentialité des informations utilisateur n’est pas une priorité, mais il sera quand même question d’un système d’authentification avec une base de donnée afin d’en avoir un minimum. </w:t>
-      </w:r>
-    </w:p>
-    <w:p>
-      <w:pPr>
-        <w:ind w:left="720"/>
-        <w:rPr>
-          <w:lang w:val="fr-CA"/>
-        </w:rPr>
-      </w:pPr>
-    </w:p>
-    <w:p>
-      <w:pPr>
-        <w:ind w:left="720"/>
-        <w:rPr>
-          <w:lang w:val="fr-CA"/>
-        </w:rPr>
-      </w:pPr>
-      <w:r>
-        <w:rPr>
-          <w:lang w:val="fr-CA"/>
-        </w:rPr>
-        <w:t>La majorité de notre architecture sera affectée par cette contrainte et ce qui sera optimisé au maximum sera les fonctionnalités.</w:t>
-      </w:r>
-    </w:p>
-    <w:p>
-      <w:pPr>
-        <w:ind w:left="720"/>
-        <w:rPr>
-          <w:lang w:val="fr-CA"/>
-        </w:rPr>
-      </w:pPr>
-    </w:p>
-    <w:p>
-      <w:pPr>
-        <w:pStyle w:val="Heading2"/>
-        <w:rPr>
-          <w:lang w:val="fr-CA"/>
-        </w:rPr>
-      </w:pPr>
-      <w:bookmarkStart w:id="29" w:name="_Toc348028865"/>
-      <w:bookmarkStart w:id="30" w:name="_Toc348034032"/>
-      <w:r>
-        <w:rPr>
-          <w:lang w:val="fr-CA"/>
-        </w:rPr>
-        <w:t>Taille et performance</w:t>
-      </w:r>
-      <w:bookmarkEnd w:id="29"/>
-      <w:bookmarkEnd w:id="30"/>
-    </w:p>
-    <w:p>
-      <w:pPr>
-        <w:ind w:left="720"/>
-        <w:rPr>
-          <w:lang w:val="fr-CA"/>
-        </w:rPr>
-      </w:pPr>
-      <w:r>
-        <w:rPr>
-          <w:lang w:val="fr-CA"/>
-        </w:rPr>
-        <w:t>Ce point sera abordé à la section 7 de ce document.</w:t>
-      </w:r>
-    </w:p>
-    <w:p>
-      <w:pPr>
-        <w:pStyle w:val="BodyText"/>
-        <w:rPr>
-          <w:lang w:val="fr-CA"/>
-        </w:rPr>
-      </w:pPr>
     </w:p>
     <w:p>
       <w:pPr>
@@ -8570,6 +8813,125 @@
     </w:p>
     <w:p>
       <w:pPr>
+        <w:pStyle w:val="Heading2"/>
+        <w:rPr>
+          <w:lang w:val="fr-CA"/>
+        </w:rPr>
+      </w:pPr>
+      <w:bookmarkStart w:id="27" w:name="_Toc348028864"/>
+      <w:bookmarkStart w:id="28" w:name="_Toc348034031"/>
+      <w:r>
+        <w:rPr>
+          <w:lang w:val="fr-CA"/>
+        </w:rPr>
+        <w:lastRenderedPageBreak/>
+        <w:t>Échéancier</w:t>
+      </w:r>
+      <w:bookmarkEnd w:id="27"/>
+      <w:bookmarkEnd w:id="28"/>
+    </w:p>
+    <w:p>
+      <w:pPr>
+        <w:ind w:left="720"/>
+        <w:rPr>
+          <w:lang w:val="fr-CA"/>
+        </w:rPr>
+      </w:pPr>
+      <w:r>
+        <w:rPr>
+          <w:lang w:val="fr-CA"/>
+        </w:rPr>
+        <w:t xml:space="preserve">L’échéancier est un facteur clé dans le développement de ce logiciel. Il est donc important de bien fixer les priorités pour obtenir un résultat correspondant aux requis. Puisque le temps est limité, la sécurité et la confidentialité des informations utilisateur n’est pas une priorité, mais il sera quand même question d’un système d’authentification avec une base de donnée afin d’en avoir un minimum. </w:t>
+      </w:r>
+    </w:p>
+    <w:p>
+      <w:pPr>
+        <w:ind w:left="720"/>
+        <w:rPr>
+          <w:lang w:val="fr-CA"/>
+        </w:rPr>
+      </w:pPr>
+    </w:p>
+    <w:p>
+      <w:pPr>
+        <w:ind w:left="720"/>
+        <w:rPr>
+          <w:lang w:val="fr-CA"/>
+        </w:rPr>
+      </w:pPr>
+      <w:r>
+        <w:rPr>
+          <w:lang w:val="fr-CA"/>
+        </w:rPr>
+        <w:t>La majorité de notre architecture sera affectée par cette contrainte et ce qui sera optimisé au maximum sera les fonctionnalités.</w:t>
+      </w:r>
+    </w:p>
+    <w:p>
+      <w:pPr>
+        <w:ind w:left="720"/>
+        <w:rPr>
+          <w:lang w:val="fr-CA"/>
+        </w:rPr>
+      </w:pPr>
+    </w:p>
+    <w:p>
+      <w:pPr>
+        <w:pStyle w:val="Heading2"/>
+        <w:rPr>
+          <w:lang w:val="fr-CA"/>
+        </w:rPr>
+      </w:pPr>
+      <w:bookmarkStart w:id="29" w:name="_Toc348028865"/>
+      <w:bookmarkStart w:id="30" w:name="_Toc348034032"/>
+      <w:r>
+        <w:rPr>
+          <w:lang w:val="fr-CA"/>
+        </w:rPr>
+        <w:t>Taille et performance</w:t>
+      </w:r>
+      <w:bookmarkEnd w:id="29"/>
+      <w:bookmarkEnd w:id="30"/>
+    </w:p>
+    <w:p>
+      <w:pPr>
+        <w:ind w:left="720"/>
+        <w:rPr>
+          <w:lang w:val="fr-CA"/>
+        </w:rPr>
+      </w:pPr>
+      <w:r>
+        <w:rPr>
+          <w:lang w:val="fr-CA"/>
+        </w:rPr>
+        <w:t>Ce point sera abordé à la section 7 de ce document.</w:t>
+      </w:r>
+    </w:p>
+    <w:p>
+      <w:pPr>
+        <w:pStyle w:val="BodyText"/>
+        <w:rPr>
+          <w:lang w:val="fr-CA"/>
+        </w:rPr>
+      </w:pPr>
+    </w:p>
+    <w:p>
+      <w:pPr>
+        <w:widowControl/>
+        <w:spacing w:line="240" w:lineRule="auto"/>
+        <w:jc w:val="left"/>
+        <w:rPr>
+          <w:lang w:val="fr-CA"/>
+        </w:rPr>
+      </w:pPr>
+      <w:r>
+        <w:rPr>
+          <w:lang w:val="fr-CA"/>
+        </w:rPr>
+        <w:br w:type="page"/>
+      </w:r>
+    </w:p>
+    <w:p>
+      <w:pPr>
         <w:rPr>
           <w:lang w:val="fr-CA"/>
         </w:rPr>
@@ -8614,6 +8976,7 @@
       <w:r>
         <w:rPr>
           <w:noProof/>
+          <w:lang w:val="en-CA" w:eastAsia="en-CA"/>
         </w:rPr>
         <w:drawing>
           <wp:inline distT="0" distB="0" distL="0" distR="0">
@@ -8671,6 +9034,7 @@
       <w:r>
         <w:rPr>
           <w:noProof/>
+          <w:lang w:val="en-CA" w:eastAsia="en-CA"/>
         </w:rPr>
         <w:drawing>
           <wp:inline distT="0" distB="0" distL="0" distR="0">
@@ -8738,6 +9102,7 @@
       <w:r>
         <w:rPr>
           <w:noProof/>
+          <w:lang w:val="en-CA" w:eastAsia="en-CA"/>
         </w:rPr>
         <w:lastRenderedPageBreak/>
         <w:drawing>
@@ -8789,6 +9154,7 @@
       <w:r>
         <w:rPr>
           <w:noProof/>
+          <w:lang w:val="en-CA" w:eastAsia="en-CA"/>
         </w:rPr>
         <w:drawing>
           <wp:inline distT="0" distB="0" distL="0" distR="0">
@@ -8839,6 +9205,7 @@
       <w:r>
         <w:rPr>
           <w:noProof/>
+          <w:lang w:val="en-CA" w:eastAsia="en-CA"/>
         </w:rPr>
         <w:lastRenderedPageBreak/>
         <w:drawing>
@@ -8896,6 +9263,7 @@
       <w:r>
         <w:rPr>
           <w:noProof/>
+          <w:lang w:val="en-CA" w:eastAsia="en-CA"/>
         </w:rPr>
         <w:lastRenderedPageBreak/>
         <w:drawing>
@@ -8953,6 +9321,7 @@
       <w:r>
         <w:rPr>
           <w:noProof/>
+          <w:lang w:val="en-CA" w:eastAsia="en-CA"/>
         </w:rPr>
         <w:drawing>
           <wp:inline distT="0" distB="0" distL="0" distR="0">
@@ -9013,6 +9382,7 @@
       <w:r>
         <w:rPr>
           <w:noProof/>
+          <w:lang w:val="en-CA" w:eastAsia="en-CA"/>
         </w:rPr>
         <w:lastRenderedPageBreak/>
         <w:drawing>
@@ -9074,6 +9444,7 @@
       <w:r>
         <w:rPr>
           <w:noProof/>
+          <w:lang w:val="en-CA" w:eastAsia="en-CA"/>
         </w:rPr>
         <w:drawing>
           <wp:inline distT="0" distB="0" distL="0" distR="0">
@@ -9134,6 +9505,7 @@
       <w:r>
         <w:rPr>
           <w:noProof/>
+          <w:lang w:val="en-CA" w:eastAsia="en-CA"/>
         </w:rPr>
         <w:lastRenderedPageBreak/>
         <w:drawing>
@@ -9817,7 +10189,19 @@
               <w:rPr>
                 <w:lang w:val="fr-CA"/>
               </w:rPr>
-              <w:t>Envoi les événements utilisateur à l’éditeur lourd pour traitement.</w:t>
+              <w:t>Envoi</w:t>
+            </w:r>
+            <w:r>
+              <w:rPr>
+                <w:lang w:val="fr-CA"/>
+              </w:rPr>
+              <w:t>e</w:t>
+            </w:r>
+            <w:r>
+              <w:rPr>
+                <w:lang w:val="fr-CA"/>
+              </w:rPr>
+              <w:t xml:space="preserve"> les événements utilisateur à l’éditeur lourd pour traitement.</w:t>
             </w:r>
           </w:p>
         </w:tc>
@@ -9962,8 +10346,16 @@
               <w:rPr>
                 <w:lang w:val="fr-CA"/>
               </w:rPr>
-              <w:t>Représente l’interface utilisateur pour le client léger développé en Objective-C pour la plateforme iPad</w:t>
-            </w:r>
+              <w:t xml:space="preserve">Représente l’interface utilisateur pour le client léger développé en Objective-C pour la plateforme </w:t>
+            </w:r>
+            <w:proofErr w:type="spellStart"/>
+            <w:r>
+              <w:rPr>
+                <w:lang w:val="fr-CA"/>
+              </w:rPr>
+              <w:t>iPad</w:t>
+            </w:r>
+            <w:proofErr w:type="spellEnd"/>
           </w:p>
         </w:tc>
       </w:tr>
@@ -10099,7 +10491,19 @@
               <w:rPr>
                 <w:lang w:val="fr-CA"/>
               </w:rPr>
-              <w:t>Envoi les événements utilisateur à l’éditeur léger pour traitement.</w:t>
+              <w:t>Envoi</w:t>
+            </w:r>
+            <w:r>
+              <w:rPr>
+                <w:lang w:val="fr-CA"/>
+              </w:rPr>
+              <w:t>e</w:t>
+            </w:r>
+            <w:r>
+              <w:rPr>
+                <w:lang w:val="fr-CA"/>
+              </w:rPr>
+              <w:t xml:space="preserve"> les événements utilisateur à l’éditeur léger pour traitement.</w:t>
             </w:r>
           </w:p>
         </w:tc>
@@ -10399,19 +10803,17 @@
                 <w:lang w:val="fr-CA"/>
               </w:rPr>
             </w:pPr>
-            <w:proofErr w:type="spellStart"/>
-            <w:r>
-              <w:rPr>
-                <w:lang w:val="fr-CA"/>
-              </w:rPr>
-              <w:t>Commnunique</w:t>
-            </w:r>
-            <w:proofErr w:type="spellEnd"/>
-            <w:r>
-              <w:rPr>
-                <w:lang w:val="fr-CA"/>
-              </w:rPr>
-              <w:t xml:space="preserve"> avec le serveur web pour obtenir les informations pertinentes à afficher.</w:t>
+            <w:r>
+              <w:rPr>
+                <w:lang w:val="fr-CA"/>
+              </w:rPr>
+              <w:t>Comm</w:t>
+            </w:r>
+            <w:r>
+              <w:rPr>
+                <w:lang w:val="fr-CA"/>
+              </w:rPr>
+              <w:t>unique avec le serveur web pour obtenir les informations pertinentes à afficher.</w:t>
             </w:r>
           </w:p>
         </w:tc>
@@ -10908,7 +11310,19 @@
               <w:rPr>
                 <w:lang w:val="fr-CA"/>
               </w:rPr>
-              <w:t>GestionnaoreHUD</w:t>
+              <w:t>Gestionna</w:t>
+            </w:r>
+            <w:r>
+              <w:rPr>
+                <w:lang w:val="fr-CA"/>
+              </w:rPr>
+              <w:t>i</w:t>
+            </w:r>
+            <w:r>
+              <w:rPr>
+                <w:lang w:val="fr-CA"/>
+              </w:rPr>
+              <w:t>reHUD</w:t>
             </w:r>
             <w:proofErr w:type="spellEnd"/>
           </w:p>
@@ -11048,20 +11462,38 @@
               <w:rPr>
                 <w:lang w:val="fr-CA"/>
               </w:rPr>
-              <w:t xml:space="preserve">Communique avec le serveur de jeu pour synchroniser des parties </w:t>
-            </w:r>
-          </w:p>
-          <w:p>
-            <w:pPr>
-              <w:rPr>
-                <w:lang w:val="fr-CA"/>
-              </w:rPr>
-            </w:pPr>
-            <w:r>
-              <w:rPr>
-                <w:lang w:val="fr-CA"/>
-              </w:rPr>
-              <w:t xml:space="preserve">Communique avec le serveur maitre pour faire l’authentification des utilisateurs et enregistrer les </w:t>
+              <w:t>Communique avec le serveur de je</w:t>
+            </w:r>
+            <w:r>
+              <w:rPr>
+                <w:lang w:val="fr-CA"/>
+              </w:rPr>
+              <w:t>u pour synchroniser des parties.</w:t>
+            </w:r>
+          </w:p>
+          <w:p>
+            <w:pPr>
+              <w:rPr>
+                <w:lang w:val="fr-CA"/>
+              </w:rPr>
+            </w:pPr>
+            <w:r>
+              <w:rPr>
+                <w:lang w:val="fr-CA"/>
+              </w:rPr>
+              <w:t>Communique avec le serveur ma</w:t>
+            </w:r>
+            <w:r>
+              <w:rPr>
+                <w:lang w:val="fr-CA"/>
+              </w:rPr>
+              <w:t>î</w:t>
+            </w:r>
+            <w:r>
+              <w:rPr>
+                <w:lang w:val="fr-CA"/>
+              </w:rPr>
+              <w:t xml:space="preserve">tre pour faire l’authentification des utilisateurs et enregistrer les </w:t>
             </w:r>
             <w:proofErr w:type="spellStart"/>
             <w:r>
@@ -11524,7 +11956,19 @@
               <w:rPr>
                 <w:lang w:val="fr-CA"/>
               </w:rPr>
-              <w:t>Représente les éléments s’occupant de la gestion du réseau pour le jeu et les serveurs Jeu et Maitre</w:t>
+              <w:t>Représente les éléments s’occupant de la gestion du réseau pour le jeu et les serveurs Jeu et Ma</w:t>
+            </w:r>
+            <w:r>
+              <w:rPr>
+                <w:lang w:val="fr-CA"/>
+              </w:rPr>
+              <w:t>î</w:t>
+            </w:r>
+            <w:r>
+              <w:rPr>
+                <w:lang w:val="fr-CA"/>
+              </w:rPr>
+              <w:t>tre</w:t>
             </w:r>
           </w:p>
         </w:tc>
@@ -13181,7 +13625,21 @@
               <w:rPr>
                 <w:lang w:val="fr-CA"/>
               </w:rPr>
-              <w:t>Gère les événements de l’utilisateur pour manipuler le terrain en mode édition sur la plateforme iPad.</w:t>
+              <w:t xml:space="preserve">Gère les événements de l’utilisateur pour manipuler le terrain en mode édition sur la plateforme </w:t>
+            </w:r>
+            <w:proofErr w:type="spellStart"/>
+            <w:r>
+              <w:rPr>
+                <w:lang w:val="fr-CA"/>
+              </w:rPr>
+              <w:t>iPad</w:t>
+            </w:r>
+            <w:proofErr w:type="spellEnd"/>
+            <w:r>
+              <w:rPr>
+                <w:lang w:val="fr-CA"/>
+              </w:rPr>
+              <w:t>.</w:t>
             </w:r>
           </w:p>
         </w:tc>
@@ -13752,7 +14210,19 @@
               <w:rPr>
                 <w:lang w:val="fr-CA"/>
               </w:rPr>
-              <w:t xml:space="preserve">gérant l’authentification des utilisateurs et sert de point de contact pour accédé aux différents serveurs de jeu.  </w:t>
+              <w:t>gérant l’authentification des utilisateurs et sert de point de contact pour accéd</w:t>
+            </w:r>
+            <w:r>
+              <w:rPr>
+                <w:lang w:val="fr-CA"/>
+              </w:rPr>
+              <w:t>er</w:t>
+            </w:r>
+            <w:r>
+              <w:rPr>
+                <w:lang w:val="fr-CA"/>
+              </w:rPr>
+              <w:t xml:space="preserve"> aux différents serveurs de jeu.  </w:t>
             </w:r>
           </w:p>
         </w:tc>
@@ -14431,7 +14901,19 @@
           <w:lang w:val="fr-CA"/>
         </w:rPr>
         <w:lastRenderedPageBreak/>
-        <w:t>Diagramme de paquetages</w:t>
+        <w:t>Diagramme</w:t>
+      </w:r>
+      <w:r>
+        <w:rPr>
+          <w:lang w:val="fr-CA"/>
+        </w:rPr>
+        <w:t>s</w:t>
+      </w:r>
+      <w:r>
+        <w:rPr>
+          <w:lang w:val="fr-CA"/>
+        </w:rPr>
+        <w:t xml:space="preserve"> de paquetages</w:t>
       </w:r>
       <w:bookmarkEnd w:id="37"/>
       <w:bookmarkEnd w:id="38"/>
@@ -14448,6 +14930,7 @@
       <w:r>
         <w:rPr>
           <w:noProof/>
+          <w:lang w:val="en-CA" w:eastAsia="en-CA"/>
         </w:rPr>
         <w:drawing>
           <wp:inline distT="0" distB="0" distL="0" distR="0">
@@ -14607,6 +15090,7 @@
       <w:r>
         <w:rPr>
           <w:noProof/>
+          <w:lang w:val="en-CA" w:eastAsia="en-CA"/>
         </w:rPr>
         <w:drawing>
           <wp:inline distT="0" distB="0" distL="0" distR="0">
@@ -14689,6 +15173,7 @@
       <w:r>
         <w:rPr>
           <w:noProof/>
+          <w:lang w:val="en-CA" w:eastAsia="en-CA"/>
         </w:rPr>
         <w:drawing>
           <wp:inline distT="0" distB="0" distL="0" distR="0">
@@ -14804,6 +15289,7 @@
       <w:r>
         <w:rPr>
           <w:noProof/>
+          <w:lang w:val="en-CA" w:eastAsia="en-CA"/>
         </w:rPr>
         <w:drawing>
           <wp:inline distT="0" distB="0" distL="0" distR="0">
@@ -14880,6 +15366,7 @@
       <w:r>
         <w:rPr>
           <w:noProof/>
+          <w:lang w:val="en-CA" w:eastAsia="en-CA"/>
         </w:rPr>
         <w:drawing>
           <wp:inline distT="0" distB="0" distL="0" distR="0">
@@ -14991,6 +15478,7 @@
       <w:r>
         <w:rPr>
           <w:noProof/>
+          <w:lang w:val="en-CA" w:eastAsia="en-CA"/>
         </w:rPr>
         <w:drawing>
           <wp:inline distT="0" distB="0" distL="0" distR="0">
@@ -15073,6 +15561,7 @@
       <w:r>
         <w:rPr>
           <w:noProof/>
+          <w:lang w:val="en-CA" w:eastAsia="en-CA"/>
         </w:rPr>
         <w:drawing>
           <wp:inline distT="0" distB="0" distL="0" distR="0">
@@ -15172,6 +15661,7 @@
       <w:r>
         <w:rPr>
           <w:noProof/>
+          <w:lang w:val="en-CA" w:eastAsia="en-CA"/>
         </w:rPr>
         <w:drawing>
           <wp:inline distT="0" distB="0" distL="0" distR="0">
@@ -15248,6 +15738,7 @@
       <w:r>
         <w:rPr>
           <w:noProof/>
+          <w:lang w:val="en-CA" w:eastAsia="en-CA"/>
         </w:rPr>
         <w:drawing>
           <wp:inline distT="0" distB="0" distL="0" distR="0">
@@ -15347,6 +15838,7 @@
       <w:r>
         <w:rPr>
           <w:noProof/>
+          <w:lang w:val="en-CA" w:eastAsia="en-CA"/>
         </w:rPr>
         <w:drawing>
           <wp:inline distT="0" distB="0" distL="0" distR="0">
@@ -15439,6 +15931,7 @@
       <w:r>
         <w:rPr>
           <w:noProof/>
+          <w:lang w:val="en-CA" w:eastAsia="en-CA"/>
         </w:rPr>
         <w:drawing>
           <wp:inline distT="0" distB="0" distL="0" distR="0">
@@ -15541,6 +16034,7 @@
       <w:r>
         <w:rPr>
           <w:noProof/>
+          <w:lang w:val="en-CA" w:eastAsia="en-CA"/>
         </w:rPr>
         <w:drawing>
           <wp:inline distT="0" distB="0" distL="0" distR="0">
@@ -15650,6 +16144,7 @@
       <w:r>
         <w:rPr>
           <w:noProof/>
+          <w:lang w:val="en-CA" w:eastAsia="en-CA"/>
         </w:rPr>
         <w:drawing>
           <wp:inline distT="0" distB="0" distL="0" distR="0">
@@ -15741,6 +16236,7 @@
       <w:r>
         <w:rPr>
           <w:noProof/>
+          <w:lang w:val="en-CA" w:eastAsia="en-CA"/>
         </w:rPr>
         <w:drawing>
           <wp:inline distT="0" distB="0" distL="0" distR="0">
@@ -15832,6 +16328,7 @@
       <w:r>
         <w:rPr>
           <w:noProof/>
+          <w:lang w:val="en-CA" w:eastAsia="en-CA"/>
         </w:rPr>
         <w:drawing>
           <wp:inline distT="0" distB="0" distL="0" distR="0">
@@ -15923,6 +16420,7 @@
       <w:r>
         <w:rPr>
           <w:noProof/>
+          <w:lang w:val="en-CA" w:eastAsia="en-CA"/>
         </w:rPr>
         <w:drawing>
           <wp:inline distT="0" distB="0" distL="0" distR="0">
@@ -16014,6 +16512,7 @@
       <w:r>
         <w:rPr>
           <w:noProof/>
+          <w:lang w:val="en-CA" w:eastAsia="en-CA"/>
         </w:rPr>
         <w:drawing>
           <wp:inline distT="0" distB="0" distL="0" distR="0">
@@ -16111,6 +16610,7 @@
       <w:r>
         <w:rPr>
           <w:noProof/>
+          <w:lang w:val="en-CA" w:eastAsia="en-CA"/>
         </w:rPr>
         <w:drawing>
           <wp:inline distT="0" distB="0" distL="0" distR="0">
@@ -16202,6 +16702,7 @@
       <w:r>
         <w:rPr>
           <w:noProof/>
+          <w:lang w:val="en-CA" w:eastAsia="en-CA"/>
         </w:rPr>
         <w:drawing>
           <wp:inline distT="0" distB="0" distL="0" distR="0">
@@ -16279,6 +16780,7 @@
       <w:r>
         <w:rPr>
           <w:noProof/>
+          <w:lang w:val="en-CA" w:eastAsia="en-CA"/>
         </w:rPr>
         <w:drawing>
           <wp:inline distT="0" distB="0" distL="0" distR="0">
@@ -16385,6 +16887,7 @@
       <w:r>
         <w:rPr>
           <w:noProof/>
+          <w:lang w:val="en-CA" w:eastAsia="en-CA"/>
         </w:rPr>
         <w:drawing>
           <wp:inline distT="0" distB="0" distL="0" distR="0">
@@ -16460,6 +16963,7 @@
       <w:r>
         <w:rPr>
           <w:noProof/>
+          <w:lang w:val="en-CA" w:eastAsia="en-CA"/>
         </w:rPr>
         <w:drawing>
           <wp:inline distT="0" distB="0" distL="0" distR="0">
@@ -16535,6 +17039,7 @@
       <w:r>
         <w:rPr>
           <w:noProof/>
+          <w:lang w:val="en-CA" w:eastAsia="en-CA"/>
         </w:rPr>
         <w:drawing>
           <wp:inline distT="0" distB="0" distL="0" distR="0">
@@ -16626,6 +17131,7 @@
       <w:r>
         <w:rPr>
           <w:noProof/>
+          <w:lang w:val="en-CA" w:eastAsia="en-CA"/>
         </w:rPr>
         <w:drawing>
           <wp:inline distT="0" distB="0" distL="0" distR="0">
@@ -16717,6 +17223,7 @@
       <w:r>
         <w:rPr>
           <w:noProof/>
+          <w:lang w:val="en-CA" w:eastAsia="en-CA"/>
         </w:rPr>
         <w:drawing>
           <wp:inline distT="0" distB="0" distL="0" distR="0">
@@ -16806,6 +17313,7 @@
       <w:r>
         <w:rPr>
           <w:noProof/>
+          <w:lang w:val="en-CA" w:eastAsia="en-CA"/>
         </w:rPr>
         <w:drawing>
           <wp:inline distT="0" distB="0" distL="0" distR="0">
@@ -16880,6 +17388,7 @@
       <w:r>
         <w:rPr>
           <w:noProof/>
+          <w:lang w:val="en-CA" w:eastAsia="en-CA"/>
         </w:rPr>
         <w:drawing>
           <wp:inline distT="0" distB="0" distL="0" distR="0">
@@ -16972,6 +17481,7 @@
       <w:r>
         <w:rPr>
           <w:noProof/>
+          <w:lang w:val="en-CA" w:eastAsia="en-CA"/>
         </w:rPr>
         <w:drawing>
           <wp:inline distT="0" distB="0" distL="0" distR="0">
@@ -17064,6 +17574,7 @@
       <w:r>
         <w:rPr>
           <w:noProof/>
+          <w:lang w:val="en-CA" w:eastAsia="en-CA"/>
         </w:rPr>
         <w:drawing>
           <wp:inline distT="0" distB="0" distL="0" distR="0">
@@ -17139,6 +17650,7 @@
       <w:r>
         <w:rPr>
           <w:noProof/>
+          <w:lang w:val="en-CA" w:eastAsia="en-CA"/>
         </w:rPr>
         <w:drawing>
           <wp:inline distT="0" distB="0" distL="0" distR="0">
@@ -17214,6 +17726,7 @@
       <w:r>
         <w:rPr>
           <w:noProof/>
+          <w:lang w:val="en-CA" w:eastAsia="en-CA"/>
         </w:rPr>
         <w:drawing>
           <wp:inline distT="0" distB="0" distL="0" distR="0">
@@ -17289,6 +17802,7 @@
       <w:r>
         <w:rPr>
           <w:noProof/>
+          <w:lang w:val="en-CA" w:eastAsia="en-CA"/>
         </w:rPr>
         <w:drawing>
           <wp:inline distT="0" distB="0" distL="0" distR="0">
@@ -17384,6 +17898,7 @@
       <w:r>
         <w:rPr>
           <w:noProof/>
+          <w:lang w:val="en-CA" w:eastAsia="en-CA"/>
         </w:rPr>
         <w:drawing>
           <wp:inline distT="0" distB="0" distL="0" distR="0">
@@ -17459,6 +17974,7 @@
       <w:r>
         <w:rPr>
           <w:noProof/>
+          <w:lang w:val="en-CA" w:eastAsia="en-CA"/>
         </w:rPr>
         <w:drawing>
           <wp:inline distT="0" distB="0" distL="0" distR="0">
@@ -17536,6 +18052,7 @@
       <w:r>
         <w:rPr>
           <w:noProof/>
+          <w:lang w:val="en-CA" w:eastAsia="en-CA"/>
         </w:rPr>
         <w:drawing>
           <wp:inline distT="0" distB="0" distL="0" distR="0">
@@ -17633,6 +18150,7 @@
       <w:r>
         <w:rPr>
           <w:noProof/>
+          <w:lang w:val="en-CA" w:eastAsia="en-CA"/>
         </w:rPr>
         <w:drawing>
           <wp:inline distT="0" distB="0" distL="0" distR="0">
@@ -17730,6 +18248,7 @@
       <w:r>
         <w:rPr>
           <w:noProof/>
+          <w:lang w:val="en-CA" w:eastAsia="en-CA"/>
         </w:rPr>
         <w:drawing>
           <wp:inline distT="0" distB="0" distL="0" distR="0">
@@ -17827,6 +18346,7 @@
       <w:r>
         <w:rPr>
           <w:noProof/>
+          <w:lang w:val="en-CA" w:eastAsia="en-CA"/>
         </w:rPr>
         <w:drawing>
           <wp:inline distT="0" distB="0" distL="0" distR="0">
@@ -17924,6 +18444,7 @@
       <w:r>
         <w:rPr>
           <w:noProof/>
+          <w:lang w:val="en-CA" w:eastAsia="en-CA"/>
         </w:rPr>
         <w:drawing>
           <wp:inline distT="0" distB="0" distL="0" distR="0">
@@ -18020,6 +18541,7 @@
       <w:r>
         <w:rPr>
           <w:noProof/>
+          <w:lang w:val="en-CA" w:eastAsia="en-CA"/>
         </w:rPr>
         <w:drawing>
           <wp:inline distT="0" distB="0" distL="0" distR="0">
@@ -18119,6 +18641,7 @@
       <w:r>
         <w:rPr>
           <w:noProof/>
+          <w:lang w:val="en-CA" w:eastAsia="en-CA"/>
         </w:rPr>
         <w:drawing>
           <wp:inline distT="0" distB="0" distL="0" distR="0">
@@ -18193,6 +18716,7 @@
       <w:r>
         <w:rPr>
           <w:noProof/>
+          <w:lang w:val="en-CA" w:eastAsia="en-CA"/>
         </w:rPr>
         <w:drawing>
           <wp:inline distT="0" distB="0" distL="0" distR="0">
@@ -18267,6 +18791,7 @@
       <w:r>
         <w:rPr>
           <w:noProof/>
+          <w:lang w:val="en-CA" w:eastAsia="en-CA"/>
         </w:rPr>
         <w:drawing>
           <wp:inline distT="0" distB="0" distL="0" distR="0">
@@ -18349,6 +18874,7 @@
       <w:r>
         <w:rPr>
           <w:noProof/>
+          <w:lang w:val="en-CA" w:eastAsia="en-CA"/>
         </w:rPr>
         <w:drawing>
           <wp:inline distT="0" distB="0" distL="0" distR="0">
@@ -18423,6 +18949,7 @@
       <w:r>
         <w:rPr>
           <w:noProof/>
+          <w:lang w:val="en-CA" w:eastAsia="en-CA"/>
         </w:rPr>
         <w:drawing>
           <wp:inline distT="0" distB="0" distL="0" distR="0">
@@ -18497,6 +19024,7 @@
       <w:r>
         <w:rPr>
           <w:noProof/>
+          <w:lang w:val="en-CA" w:eastAsia="en-CA"/>
         </w:rPr>
         <w:drawing>
           <wp:inline distT="0" distB="0" distL="0" distR="0">
@@ -18571,6 +19099,7 @@
       <w:r>
         <w:rPr>
           <w:noProof/>
+          <w:lang w:val="en-CA" w:eastAsia="en-CA"/>
         </w:rPr>
         <w:drawing>
           <wp:inline distT="0" distB="0" distL="0" distR="0">
@@ -18659,6 +19188,7 @@
       <w:r>
         <w:rPr>
           <w:noProof/>
+          <w:lang w:val="en-CA" w:eastAsia="en-CA"/>
         </w:rPr>
         <w:drawing>
           <wp:inline distT="0" distB="0" distL="0" distR="0">
@@ -18733,6 +19263,7 @@
       <w:r>
         <w:rPr>
           <w:noProof/>
+          <w:lang w:val="en-CA" w:eastAsia="en-CA"/>
         </w:rPr>
         <w:drawing>
           <wp:inline distT="0" distB="0" distL="0" distR="0">
@@ -18825,6 +19356,7 @@
       <w:r>
         <w:rPr>
           <w:noProof/>
+          <w:lang w:val="en-CA" w:eastAsia="en-CA"/>
         </w:rPr>
         <w:drawing>
           <wp:inline distT="0" distB="0" distL="0" distR="0">
@@ -18907,6 +19439,7 @@
       <w:r>
         <w:rPr>
           <w:noProof/>
+          <w:lang w:val="en-CA" w:eastAsia="en-CA"/>
         </w:rPr>
         <w:drawing>
           <wp:inline distT="0" distB="0" distL="0" distR="0">
@@ -19002,6 +19535,7 @@
       <w:r>
         <w:rPr>
           <w:noProof/>
+          <w:lang w:val="en-CA" w:eastAsia="en-CA"/>
         </w:rPr>
         <w:drawing>
           <wp:inline distT="0" distB="0" distL="0" distR="0">
@@ -19076,6 +19610,7 @@
       <w:r>
         <w:rPr>
           <w:noProof/>
+          <w:lang w:val="en-CA" w:eastAsia="en-CA"/>
         </w:rPr>
         <w:drawing>
           <wp:inline distT="0" distB="0" distL="0" distR="0">
@@ -19150,6 +19685,7 @@
       <w:r>
         <w:rPr>
           <w:noProof/>
+          <w:lang w:val="en-CA" w:eastAsia="en-CA"/>
         </w:rPr>
         <w:drawing>
           <wp:inline distT="0" distB="0" distL="0" distR="0">
@@ -19223,6 +19759,7 @@
       <w:r>
         <w:rPr>
           <w:noProof/>
+          <w:lang w:val="en-CA" w:eastAsia="en-CA"/>
         </w:rPr>
         <w:drawing>
           <wp:inline distT="0" distB="0" distL="0" distR="0">
@@ -19313,6 +19850,7 @@
       <w:r>
         <w:rPr>
           <w:noProof/>
+          <w:lang w:val="en-CA" w:eastAsia="en-CA"/>
         </w:rPr>
         <w:drawing>
           <wp:inline distT="0" distB="0" distL="0" distR="0">
@@ -19359,6 +19897,22 @@
             </a:graphic>
           </wp:inline>
         </w:drawing>
+      </w:r>
+    </w:p>
+    <w:p>
+      <w:pPr>
+        <w:widowControl/>
+        <w:spacing w:line="240" w:lineRule="auto"/>
+        <w:jc w:val="left"/>
+        <w:rPr>
+          <w:lang w:val="fr-CA"/>
+        </w:rPr>
+      </w:pPr>
+      <w:r>
+        <w:rPr>
+          <w:lang w:val="fr-CA"/>
+        </w:rPr>
+        <w:br w:type="page"/>
       </w:r>
     </w:p>
     <w:p>
@@ -19635,7 +20189,7 @@
               <w:rStyle w:val="PageNumber"/>
               <w:noProof/>
             </w:rPr>
-            <w:t>5</w:t>
+            <w:t>4</w:t>
           </w:r>
           <w:r>
             <w:rPr>
@@ -19655,7 +20209,7 @@
                 <w:rStyle w:val="PageNumber"/>
                 <w:noProof/>
               </w:rPr>
-              <w:t>67</w:t>
+              <w:t>69</w:t>
             </w:r>
           </w:fldSimple>
         </w:p>
@@ -19875,9 +20429,9 @@
             <w:sdtContent>
               <w:r>
                 <w:rPr>
-                  <w:lang w:val="fr-CA"/>
+                  <w:lang w:val="en-CA"/>
                 </w:rPr>
-                <w:t>1.0</w:t>
+                <w:t>1.2</w:t>
               </w:r>
             </w:sdtContent>
           </w:sdt>
@@ -19956,7 +20510,7 @@
               <w:noProof/>
               <w:lang w:val="fr-CA"/>
             </w:rPr>
-            <w:t>2013-02-07</w:t>
+            <w:t>2013-02-08</w:t>
           </w:r>
           <w:r>
             <w:rPr>
@@ -22061,7 +22615,7 @@
     <w:charset w:val="00"/>
     <w:family w:val="roman"/>
     <w:pitch w:val="variable"/>
-    <w:sig w:usb0="E0002AFF" w:usb1="C0007841" w:usb2="00000009" w:usb3="00000000" w:csb0="000001FF" w:csb1="00000000"/>
+    <w:sig w:usb0="E0002AEF" w:usb1="C0007841" w:usb2="00000009" w:usb3="00000000" w:csb0="000001FF" w:csb1="00000000"/>
   </w:font>
   <w:font w:name="Courier New">
     <w:panose1 w:val="02070309020205020404"/>
@@ -22088,17 +22642,15 @@
     <w:panose1 w:val="020B0604030504040204"/>
     <w:charset w:val="00"/>
     <w:family w:val="swiss"/>
-    <w:notTrueType/>
     <w:pitch w:val="variable"/>
-    <w:sig w:usb0="00000003" w:usb1="00000000" w:usb2="00000000" w:usb3="00000000" w:csb0="00000001" w:csb1="00000000"/>
+    <w:sig w:usb0="E1002EFF" w:usb1="C000605B" w:usb2="00000029" w:usb3="00000000" w:csb0="000101FF" w:csb1="00000000"/>
   </w:font>
   <w:font w:name="Helvetica">
     <w:panose1 w:val="020B0604020202020204"/>
     <w:charset w:val="00"/>
     <w:family w:val="swiss"/>
-    <w:notTrueType/>
     <w:pitch w:val="variable"/>
-    <w:sig w:usb0="00000003" w:usb1="00000000" w:usb2="00000000" w:usb3="00000000" w:csb0="00000001" w:csb1="00000000"/>
+    <w:sig w:usb0="E0002AFF" w:usb1="C0007843" w:usb2="00000009" w:usb3="00000000" w:csb0="000001FF" w:csb1="00000000"/>
   </w:font>
   <w:font w:name="Book Antiqua">
     <w:panose1 w:val="02040602050305030304"/>
@@ -22112,14 +22664,14 @@
     <w:charset w:val="00"/>
     <w:family w:val="roman"/>
     <w:pitch w:val="variable"/>
-    <w:sig w:usb0="E00002FF" w:usb1="400004FF" w:usb2="00000000" w:usb3="00000000" w:csb0="0000019F" w:csb1="00000000"/>
+    <w:sig w:usb0="A00002EF" w:usb1="4000004B" w:usb2="00000000" w:usb3="00000000" w:csb0="0000009F" w:csb1="00000000"/>
   </w:font>
   <w:font w:name="Calibri">
     <w:panose1 w:val="020F0502020204030204"/>
     <w:charset w:val="00"/>
     <w:family w:val="swiss"/>
     <w:pitch w:val="variable"/>
-    <w:sig w:usb0="E00002FF" w:usb1="4000ACFF" w:usb2="00000001" w:usb3="00000000" w:csb0="0000019F" w:csb1="00000000"/>
+    <w:sig w:usb0="A00002EF" w:usb1="4000207B" w:usb2="00000000" w:usb3="00000000" w:csb0="0000009F" w:csb1="00000000"/>
   </w:font>
 </w:fonts>
 </file>
@@ -22142,6 +22694,7 @@
     <w:rsid w:val="003E3955"/>
     <w:rsid w:val="0090003D"/>
     <w:rsid w:val="00945F0E"/>
+    <w:rsid w:val="009B4F39"/>
     <w:rsid w:val="00C46B0F"/>
     <w:rsid w:val="00CE5FDC"/>
     <w:rsid w:val="00FF16E1"/>
@@ -22159,7 +22712,7 @@
     <m:intLim m:val="subSup"/>
     <m:naryLim m:val="undOvr"/>
   </m:mathPr>
-  <w:themeFontLang w:val="en-US"/>
+  <w:themeFontLang w:val="en-CA"/>
   <w:clrSchemeMapping w:bg1="light1" w:t1="dark1" w:bg2="light2" w:t2="dark2" w:accent1="accent1" w:accent2="accent2" w:accent3="accent3" w:accent4="accent4" w:accent5="accent5" w:accent6="accent6" w:hyperlink="hyperlink" w:followedHyperlink="followedHyperlink"/>
   <w:decimalSymbol w:val="."/>
   <w:listSeparator w:val=","/>
@@ -22667,7 +23220,7 @@
 </file>
 
 <file path=customXml/itemProps1.xml><?xml version="1.0" encoding="utf-8"?>
-<ds:datastoreItem xmlns:ds="http://schemas.openxmlformats.org/officeDocument/2006/customXml" ds:itemID="{965AA74C-E81A-4DD6-AB52-240DAB64F33E}">
+<ds:datastoreItem xmlns:ds="http://schemas.openxmlformats.org/officeDocument/2006/customXml" ds:itemID="{D13CDF4D-F194-40C9-BAF9-035E7AE772D6}">
   <ds:schemaRefs>
     <ds:schemaRef ds:uri="http://schemas.openxmlformats.org/officeDocument/2006/bibliography"/>
   </ds:schemaRefs>

</xml_diff>